<commit_message>
protocal and questionnaire changes
</commit_message>
<xml_diff>
--- a/questionnaire/protocoll.docx
+++ b/questionnaire/protocoll.docx
@@ -335,10 +335,10 @@
       </w:tblPr>
       <w:tblGrid>
         <w:gridCol w:w="1714"/>
-        <w:gridCol w:w="1618"/>
+        <w:gridCol w:w="1617"/>
         <w:gridCol w:w="1982"/>
         <w:gridCol w:w="1618"/>
-        <w:gridCol w:w="1254"/>
+        <w:gridCol w:w="1255"/>
       </w:tblGrid>
       <w:tr>
         <w:trPr/>
@@ -361,7 +361,7 @@
         </w:tc>
         <w:tc>
           <w:tcPr>
-            <w:tcW w:w="1618" w:type="dxa"/>
+            <w:tcW w:w="1617" w:type="dxa"/>
             <w:tcBorders/>
           </w:tcPr>
           <w:p>
@@ -415,7 +415,7 @@
         </w:tc>
         <w:tc>
           <w:tcPr>
-            <w:tcW w:w="1254" w:type="dxa"/>
+            <w:tcW w:w="1255" w:type="dxa"/>
             <w:tcBorders/>
           </w:tcPr>
           <w:p>
@@ -454,7 +454,7 @@
         </w:tc>
         <w:tc>
           <w:tcPr>
-            <w:tcW w:w="1618" w:type="dxa"/>
+            <w:tcW w:w="1617" w:type="dxa"/>
             <w:tcBorders/>
           </w:tcPr>
           <w:p>
@@ -508,7 +508,7 @@
         </w:tc>
         <w:tc>
           <w:tcPr>
-            <w:tcW w:w="1254" w:type="dxa"/>
+            <w:tcW w:w="1255" w:type="dxa"/>
             <w:tcBorders/>
           </w:tcPr>
           <w:p>
@@ -547,7 +547,7 @@
         </w:tc>
         <w:tc>
           <w:tcPr>
-            <w:tcW w:w="1618" w:type="dxa"/>
+            <w:tcW w:w="1617" w:type="dxa"/>
             <w:tcBorders/>
           </w:tcPr>
           <w:p>
@@ -601,7 +601,7 @@
         </w:tc>
         <w:tc>
           <w:tcPr>
-            <w:tcW w:w="1254" w:type="dxa"/>
+            <w:tcW w:w="1255" w:type="dxa"/>
             <w:tcBorders/>
           </w:tcPr>
           <w:p>
@@ -640,7 +640,7 @@
         </w:tc>
         <w:tc>
           <w:tcPr>
-            <w:tcW w:w="1618" w:type="dxa"/>
+            <w:tcW w:w="1617" w:type="dxa"/>
             <w:tcBorders/>
           </w:tcPr>
           <w:p>
@@ -694,7 +694,7 @@
         </w:tc>
         <w:tc>
           <w:tcPr>
-            <w:tcW w:w="1254" w:type="dxa"/>
+            <w:tcW w:w="1255" w:type="dxa"/>
             <w:tcBorders/>
           </w:tcPr>
           <w:p>
@@ -732,7 +732,7 @@
         </w:tc>
         <w:tc>
           <w:tcPr>
-            <w:tcW w:w="1618" w:type="dxa"/>
+            <w:tcW w:w="1617" w:type="dxa"/>
             <w:tcBorders/>
           </w:tcPr>
           <w:p>
@@ -786,7 +786,7 @@
         </w:tc>
         <w:tc>
           <w:tcPr>
-            <w:tcW w:w="1254" w:type="dxa"/>
+            <w:tcW w:w="1255" w:type="dxa"/>
             <w:tcBorders/>
           </w:tcPr>
           <w:p>
@@ -817,7 +817,67 @@
         </w:rPr>
       </w:pPr>
       <w:r>
-        <w:rPr/>
+        <w:rPr>
+          <w:rFonts w:eastAsia="Times New Roman"/>
+          <w:color w:val="auto"/>
+          <w:szCs w:val="24"/>
+          <w:lang w:val="en-US" w:eastAsia="de-DE"/>
+          <w14:ligatures w14:val="none"/>
+        </w:rPr>
+      </w:r>
+    </w:p>
+    <w:p>
+      <w:pPr>
+        <w:pStyle w:val="Normal"/>
+        <w:numPr>
+          <w:ilvl w:val="1"/>
+          <w:numId w:val="1"/>
+        </w:numPr>
+        <w:spacing w:lineRule="auto" w:line="240" w:before="0" w:after="0"/>
+        <w:rPr>
+          <w:rFonts w:eastAsia="Times New Roman"/>
+          <w:color w:val="auto"/>
+          <w:szCs w:val="24"/>
+          <w:lang w:val="en-US" w:eastAsia="de-DE"/>
+          <w14:ligatures w14:val="none"/>
+        </w:rPr>
+      </w:pPr>
+      <w:r>
+        <w:rPr>
+          <w:rFonts w:eastAsia="Times New Roman"/>
+          <w:color w:val="auto"/>
+          <w:szCs w:val="24"/>
+          <w:lang w:val="en-US" w:eastAsia="de-DE"/>
+          <w14:ligatures w14:val="none"/>
+        </w:rPr>
+        <w:t>Watch the entire experiment to and fro motion of the task</w:t>
+      </w:r>
+    </w:p>
+    <w:p>
+      <w:pPr>
+        <w:pStyle w:val="Normal"/>
+        <w:numPr>
+          <w:ilvl w:val="1"/>
+          <w:numId w:val="1"/>
+        </w:numPr>
+        <w:spacing w:lineRule="auto" w:line="240" w:before="0" w:after="0"/>
+        <w:rPr>
+          <w:rFonts w:eastAsia="Times New Roman"/>
+          <w:color w:val="auto"/>
+          <w:szCs w:val="24"/>
+          <w:lang w:val="en-US" w:eastAsia="de-DE"/>
+          <w14:ligatures w14:val="none"/>
+        </w:rPr>
+      </w:pPr>
+      <w:r>
+        <w:rPr>
+          <w:rFonts w:eastAsia="Times New Roman"/>
+          <w:color w:val="auto"/>
+          <w:szCs w:val="24"/>
+          <w:lang w:val="en-US" w:eastAsia="de-DE"/>
+          <w14:ligatures w14:val="none"/>
+        </w:rPr>
+        <w:t>Please check the questionnaire before you start</w:t>
       </w:r>
     </w:p>
     <w:p>
@@ -1130,7 +1190,7 @@
           <mc:Choice Requires="wps">
             <w:drawing>
               <wp:inline distT="0" distB="0" distL="0" distR="0">
-                <wp:extent cx="5762625" cy="20955"/>
+                <wp:extent cx="5763260" cy="21590"/>
                 <wp:effectExtent l="0" t="0" r="0" b="0"/>
                 <wp:docPr id="1" name="Shape1"/>
                 <a:graphic xmlns:a="http://schemas.openxmlformats.org/drawingml/2006/main">
@@ -1140,7 +1200,7 @@
                       <wps:spPr>
                         <a:xfrm>
                           <a:off x="0" y="0"/>
-                          <a:ext cx="5762160" cy="20160"/>
+                          <a:ext cx="5762520" cy="20880"/>
                         </a:xfrm>
                         <a:prstGeom prst="rect">
                           <a:avLst/>
@@ -1170,7 +1230,7 @@
           </mc:Choice>
           <mc:Fallback>
             <w:pict>
-              <v:rect id="shape_0" ID="Shape1" fillcolor="#a0a0a0" stroked="f" style="position:absolute;margin-left:0pt;margin-top:-1.65pt;width:453.65pt;height:1.55pt;mso-position-vertical:top">
+              <v:rect id="shape_0" ID="Shape1" fillcolor="#a0a0a0" stroked="f" style="position:absolute;margin-left:0pt;margin-top:-1.7pt;width:453.7pt;height:1.6pt;mso-position-vertical:top">
                 <w10:wrap type="none"/>
                 <v:fill o:detectmouseclick="t" type="solid" color2="#5f5f5f"/>
                 <v:stroke color="#3465a4" joinstyle="round" endcap="flat"/>

</xml_diff>